<commit_message>
Video plans for Chapter 3, sections 1 and 2
</commit_message>
<xml_diff>
--- a/Scripts/P6-3-2a-BLECustomService.docx
+++ b/Scripts/P6-3-2a-BLECustomService.docx
@@ -6,6 +6,8 @@
       <w:pPr>
         <w:pStyle w:val="NormalWeb"/>
       </w:pPr>
+      <w:bookmarkStart w:id="0" w:name="_GoBack"/>
+      <w:bookmarkEnd w:id="0"/>
       <w:r>
         <w:rPr>
           <w:rFonts w:ascii="Arial,Bold" w:hAnsi="Arial,Bold"/>
@@ -258,34 +260,19 @@
         <w:rPr>
           <w:rFonts w:ascii="Arial" w:hAnsi="Arial" w:cs="Arial"/>
         </w:rPr>
-        <w:t xml:space="preserve"> and the Standard IO redirection.</w:t>
-      </w:r>
-      <w:r>
-        <w:rPr>
-          <w:rFonts w:ascii="Arial" w:hAnsi="Arial" w:cs="Arial"/>
-        </w:rPr>
         <w:t xml:space="preserve"> </w:t>
       </w:r>
       <w:r>
         <w:rPr>
           <w:rFonts w:ascii="Arial" w:hAnsi="Arial" w:cs="Arial"/>
-          <w:highlight w:val="yellow"/>
-        </w:rPr>
-        <w:t xml:space="preserve">(GJL: </w:t>
-      </w:r>
-      <w:r>
-        <w:rPr>
-          <w:rFonts w:ascii="Arial" w:hAnsi="Arial" w:cs="Arial"/>
-          <w:highlight w:val="yellow"/>
-        </w:rPr>
-        <w:t xml:space="preserve">mention </w:t>
-      </w:r>
-      <w:r>
-        <w:rPr>
-          <w:rFonts w:ascii="Arial" w:hAnsi="Arial" w:cs="Arial"/>
-          <w:highlight w:val="yellow"/>
-        </w:rPr>
-        <w:t>HEAP 4?)</w:t>
+        </w:rPr>
+        <w:t xml:space="preserve">with a heap setting of 4 </w:t>
+      </w:r>
+      <w:r>
+        <w:rPr>
+          <w:rFonts w:ascii="Arial" w:hAnsi="Arial" w:cs="Arial"/>
+        </w:rPr>
+        <w:t>and the Standard IO redirection.</w:t>
       </w:r>
     </w:p>
     <w:p>
@@ -386,7 +373,6 @@
       <w:r>
         <w:rPr>
           <w:rFonts w:ascii="Arial" w:hAnsi="Arial" w:cs="Arial"/>
-          <w:highlight w:val="yellow"/>
         </w:rPr>
         <w:t>999</w:t>
       </w:r>
@@ -406,16 +392,14 @@
         <w:rPr>
           <w:rFonts w:ascii="Arial" w:hAnsi="Arial" w:cs="Arial"/>
         </w:rPr>
-        <w:t xml:space="preserve">.  And finally rename the LED to be RED.  </w:t>
-      </w:r>
-      <w:proofErr w:type="gramStart"/>
-      <w:r>
-        <w:rPr>
-          <w:rFonts w:ascii="Arial" w:hAnsi="Arial" w:cs="Arial"/>
-        </w:rPr>
-        <w:t>So</w:t>
-      </w:r>
-      <w:proofErr w:type="gramEnd"/>
+        <w:t>.  And finally rename the LED to be RED.  So</w:t>
+      </w:r>
+      <w:r>
+        <w:rPr>
+          <w:rFonts w:ascii="Arial" w:hAnsi="Arial" w:cs="Arial"/>
+        </w:rPr>
+        <w:t>,</w:t>
+      </w:r>
       <w:r>
         <w:rPr>
           <w:rFonts w:ascii="Arial" w:hAnsi="Arial" w:cs="Arial"/>
@@ -700,7 +684,6 @@
       <w:r>
         <w:rPr>
           <w:rFonts w:ascii="Arial" w:hAnsi="Arial" w:cs="Arial"/>
-          <w:highlight w:val="yellow"/>
         </w:rPr>
         <w:t>0-100</w:t>
       </w:r>
@@ -708,7 +691,19 @@
         <w:rPr>
           <w:rFonts w:ascii="Arial" w:hAnsi="Arial" w:cs="Arial"/>
         </w:rPr>
-        <w:t>”.  Finally delete the custom descriptor as it is not needed.</w:t>
+        <w:t>”.  Finally</w:t>
+      </w:r>
+      <w:r>
+        <w:rPr>
+          <w:rFonts w:ascii="Arial" w:hAnsi="Arial" w:cs="Arial"/>
+        </w:rPr>
+        <w:t>,</w:t>
+      </w:r>
+      <w:r>
+        <w:rPr>
+          <w:rFonts w:ascii="Arial" w:hAnsi="Arial" w:cs="Arial"/>
+        </w:rPr>
+        <w:t xml:space="preserve"> delete the custom descriptor as it is not needed.</w:t>
       </w:r>
     </w:p>
     <w:p>
@@ -1857,8 +1852,39 @@
       <w:r>
         <w:rPr>
           <w:rFonts w:ascii="Arial" w:hAnsi="Arial" w:cs="Arial"/>
+          <w:highlight w:val="yellow"/>
         </w:rPr>
         <w:lastRenderedPageBreak/>
+        <w:t xml:space="preserve">(GJL: Mention that you don't </w:t>
+      </w:r>
+      <w:proofErr w:type="gramStart"/>
+      <w:r>
+        <w:rPr>
+          <w:rFonts w:ascii="Arial" w:hAnsi="Arial" w:cs="Arial"/>
+          <w:highlight w:val="yellow"/>
+        </w:rPr>
+        <w:t>actually write</w:t>
+      </w:r>
+      <w:proofErr w:type="gramEnd"/>
+      <w:r>
+        <w:rPr>
+          <w:rFonts w:ascii="Arial" w:hAnsi="Arial" w:cs="Arial"/>
+          <w:highlight w:val="yellow"/>
+        </w:rPr>
+        <w:t xml:space="preserve"> the value to the GATT DB but in this case since it is write only it doesn't matter so for simplicity it was left out.)</w:t>
+      </w:r>
+    </w:p>
+    <w:p>
+      <w:pPr>
+        <w:pStyle w:val="NormalWeb"/>
+        <w:rPr>
+          <w:rFonts w:ascii="Arial" w:hAnsi="Arial" w:cs="Arial"/>
+        </w:rPr>
+      </w:pPr>
+      <w:r>
+        <w:rPr>
+          <w:rFonts w:ascii="Arial" w:hAnsi="Arial" w:cs="Arial"/>
+        </w:rPr>
         <w:t>Now t</w:t>
       </w:r>
       <w:r>
@@ -2075,7 +2101,147 @@
         <w:rPr>
           <w:rFonts w:ascii="Arial" w:hAnsi="Arial" w:cs="Arial"/>
         </w:rPr>
-        <w:t xml:space="preserve"> on the iPhone.  This time I</w:t>
+        <w:t xml:space="preserve"> on the iPhone.  </w:t>
+      </w:r>
+      <w:r>
+        <w:rPr>
+          <w:rFonts w:ascii="Arial" w:hAnsi="Arial" w:cs="Arial"/>
+        </w:rPr>
+        <w:t xml:space="preserve">This time I'm going to run the PC version of </w:t>
+      </w:r>
+      <w:proofErr w:type="spellStart"/>
+      <w:r>
+        <w:rPr>
+          <w:rFonts w:ascii="Arial" w:hAnsi="Arial" w:cs="Arial"/>
+        </w:rPr>
+        <w:t>CySmart</w:t>
+      </w:r>
+      <w:proofErr w:type="spellEnd"/>
+      <w:r>
+        <w:rPr>
+          <w:rFonts w:ascii="Arial" w:hAnsi="Arial" w:cs="Arial"/>
+        </w:rPr>
+        <w:t>.</w:t>
+      </w:r>
+      <w:r>
+        <w:rPr>
+          <w:rFonts w:ascii="Arial" w:hAnsi="Arial" w:cs="Arial"/>
+        </w:rPr>
+        <w:t xml:space="preserve"> </w:t>
+      </w:r>
+      <w:r>
+        <w:rPr>
+          <w:rFonts w:ascii="Arial" w:hAnsi="Arial" w:cs="Arial"/>
+        </w:rPr>
+        <w:t>The application communicates using a BLE dongle that is included in the kit</w:t>
+      </w:r>
+      <w:r>
+        <w:rPr>
+          <w:rFonts w:ascii="Arial" w:hAnsi="Arial" w:cs="Arial"/>
+        </w:rPr>
+        <w:t>,</w:t>
+      </w:r>
+      <w:r>
+        <w:rPr>
+          <w:rFonts w:ascii="Arial" w:hAnsi="Arial" w:cs="Arial"/>
+        </w:rPr>
+        <w:t xml:space="preserve"> so I'll connect that first and then run the application.</w:t>
+      </w:r>
+    </w:p>
+    <w:p>
+      <w:pPr>
+        <w:pStyle w:val="NormalWeb"/>
+        <w:rPr>
+          <w:rFonts w:ascii="Arial" w:hAnsi="Arial" w:cs="Arial"/>
+        </w:rPr>
+      </w:pPr>
+      <w:r>
+        <w:rPr>
+          <w:rFonts w:ascii="Arial" w:hAnsi="Arial" w:cs="Arial"/>
+        </w:rPr>
+        <w:t>I'll connect to the dongle, and then start a scan. P6LED shows up so that's good.</w:t>
+      </w:r>
+    </w:p>
+    <w:p>
+      <w:pPr>
+        <w:pStyle w:val="NormalWeb"/>
+        <w:rPr>
+          <w:rFonts w:ascii="Arial" w:hAnsi="Arial" w:cs="Arial"/>
+        </w:rPr>
+      </w:pPr>
+      <w:r>
+        <w:rPr>
+          <w:rFonts w:ascii="Arial" w:hAnsi="Arial" w:cs="Arial"/>
+        </w:rPr>
+        <w:t>W</w:t>
+      </w:r>
+      <w:r>
+        <w:rPr>
+          <w:rFonts w:ascii="Arial" w:hAnsi="Arial" w:cs="Arial"/>
+        </w:rPr>
+        <w:t xml:space="preserve">hen I </w:t>
+      </w:r>
+      <w:r>
+        <w:rPr>
+          <w:rFonts w:ascii="Arial" w:hAnsi="Arial" w:cs="Arial"/>
+        </w:rPr>
+        <w:t xml:space="preserve">select it and click Connect, the red LED turns off. Then, I'll click on Discover All Attributes so that </w:t>
+      </w:r>
+      <w:r>
+        <w:rPr>
+          <w:rFonts w:ascii="Arial" w:hAnsi="Arial" w:cs="Arial"/>
+        </w:rPr>
+        <w:t xml:space="preserve">I can see my GATT </w:t>
+      </w:r>
+      <w:r>
+        <w:rPr>
+          <w:rFonts w:ascii="Arial" w:hAnsi="Arial" w:cs="Arial"/>
+        </w:rPr>
+        <w:t>database. I can read the value for the Characteristic User Description at the bottom to see that it is the Green Brightness characteristic.</w:t>
+      </w:r>
+    </w:p>
+    <w:p>
+      <w:pPr>
+        <w:pStyle w:val="NormalWeb"/>
+        <w:rPr>
+          <w:rFonts w:ascii="Arial" w:hAnsi="Arial" w:cs="Arial"/>
+        </w:rPr>
+      </w:pPr>
+      <w:r>
+        <w:rPr>
+          <w:rFonts w:ascii="Arial" w:hAnsi="Arial" w:cs="Arial"/>
+        </w:rPr>
+        <w:t>Then if I</w:t>
+      </w:r>
+      <w:r>
+        <w:rPr>
+          <w:rFonts w:ascii="Arial" w:hAnsi="Arial" w:cs="Arial"/>
+        </w:rPr>
+        <w:t xml:space="preserve"> click </w:t>
+      </w:r>
+      <w:r>
+        <w:rPr>
+          <w:rFonts w:ascii="Arial" w:hAnsi="Arial" w:cs="Arial"/>
+        </w:rPr>
+        <w:t xml:space="preserve">on the characteristic value itself, </w:t>
+      </w:r>
+      <w:r>
+        <w:rPr>
+          <w:rFonts w:ascii="Arial" w:hAnsi="Arial" w:cs="Arial"/>
+        </w:rPr>
+        <w:t>I can w</w:t>
+      </w:r>
+      <w:r>
+        <w:rPr>
+          <w:rFonts w:ascii="Arial" w:hAnsi="Arial" w:cs="Arial"/>
+        </w:rPr>
+        <w:t>rite a new value into the characteristic.</w:t>
+      </w:r>
+      <w:r>
+        <w:rPr>
+          <w:rFonts w:ascii="Arial" w:hAnsi="Arial" w:cs="Arial"/>
+        </w:rPr>
+        <w:t xml:space="preserve"> I</w:t>
       </w:r>
       <w:r>
         <w:rPr>
@@ -2087,207 +2253,39 @@
         <w:rPr>
           <w:rFonts w:ascii="Arial" w:hAnsi="Arial" w:cs="Arial"/>
         </w:rPr>
-        <w:t>m going to run another application called light blue.</w:t>
-      </w:r>
-      <w:r>
-        <w:rPr>
-          <w:rFonts w:ascii="Arial" w:hAnsi="Arial" w:cs="Arial"/>
-        </w:rPr>
-        <w:t xml:space="preserve"> </w:t>
-      </w:r>
-      <w:r>
-        <w:rPr>
-          <w:rFonts w:ascii="Arial" w:hAnsi="Arial" w:cs="Arial"/>
-          <w:highlight w:val="yellow"/>
-        </w:rPr>
-        <w:t xml:space="preserve">(GJL: Why are you using light blue? This is iPhone </w:t>
-      </w:r>
-      <w:proofErr w:type="gramStart"/>
-      <w:r>
-        <w:rPr>
-          <w:rFonts w:ascii="Arial" w:hAnsi="Arial" w:cs="Arial"/>
-          <w:highlight w:val="yellow"/>
-        </w:rPr>
-        <w:t>only</w:t>
-      </w:r>
-      <w:proofErr w:type="gramEnd"/>
-      <w:r>
-        <w:rPr>
-          <w:rFonts w:ascii="Arial" w:hAnsi="Arial" w:cs="Arial"/>
-          <w:highlight w:val="yellow"/>
-        </w:rPr>
-        <w:t xml:space="preserve"> so you are going to lose all of the Android </w:t>
-      </w:r>
-      <w:r>
-        <w:rPr>
-          <w:rFonts w:ascii="Arial" w:hAnsi="Arial" w:cs="Arial"/>
-          <w:highlight w:val="yellow"/>
-        </w:rPr>
-        <w:t>users</w:t>
-      </w:r>
-      <w:r>
-        <w:rPr>
-          <w:rFonts w:ascii="Arial" w:hAnsi="Arial" w:cs="Arial"/>
-          <w:highlight w:val="yellow"/>
-        </w:rPr>
-        <w:t>.</w:t>
-      </w:r>
-      <w:r>
-        <w:rPr>
-          <w:rFonts w:ascii="Arial" w:hAnsi="Arial" w:cs="Arial"/>
-          <w:highlight w:val="yellow"/>
-        </w:rPr>
-        <w:t xml:space="preserve"> The GATT browser in </w:t>
-      </w:r>
-      <w:proofErr w:type="spellStart"/>
-      <w:r>
-        <w:rPr>
-          <w:rFonts w:ascii="Arial" w:hAnsi="Arial" w:cs="Arial"/>
-          <w:highlight w:val="yellow"/>
-        </w:rPr>
-        <w:t>CySmart</w:t>
-      </w:r>
-      <w:proofErr w:type="spellEnd"/>
-      <w:r>
-        <w:rPr>
-          <w:rFonts w:ascii="Arial" w:hAnsi="Arial" w:cs="Arial"/>
-          <w:highlight w:val="yellow"/>
-        </w:rPr>
-        <w:t xml:space="preserve"> works just fine so why not stick to that? Alternately, you could use the PC version of </w:t>
-      </w:r>
-      <w:proofErr w:type="spellStart"/>
-      <w:r>
-        <w:rPr>
-          <w:rFonts w:ascii="Arial" w:hAnsi="Arial" w:cs="Arial"/>
-          <w:highlight w:val="yellow"/>
-        </w:rPr>
-        <w:t>CySmart</w:t>
-      </w:r>
-      <w:proofErr w:type="spellEnd"/>
-      <w:r>
-        <w:rPr>
-          <w:rFonts w:ascii="Arial" w:hAnsi="Arial" w:cs="Arial"/>
-          <w:highlight w:val="yellow"/>
-        </w:rPr>
-        <w:t xml:space="preserve"> here if you didn't show it in the last video</w:t>
-      </w:r>
-      <w:r>
-        <w:rPr>
-          <w:rFonts w:ascii="Arial" w:hAnsi="Arial" w:cs="Arial"/>
-          <w:highlight w:val="yellow"/>
-        </w:rPr>
-        <w:t>.</w:t>
-      </w:r>
-      <w:r>
-        <w:rPr>
-          <w:rFonts w:ascii="Arial" w:hAnsi="Arial" w:cs="Arial"/>
-          <w:highlight w:val="yellow"/>
-        </w:rPr>
-        <w:t>)</w:t>
-      </w:r>
-    </w:p>
-    <w:p>
-      <w:pPr>
-        <w:pStyle w:val="NormalWeb"/>
-        <w:rPr>
-          <w:rFonts w:ascii="Arial" w:hAnsi="Arial" w:cs="Arial"/>
-        </w:rPr>
-      </w:pPr>
-      <w:r>
-        <w:rPr>
-          <w:rFonts w:ascii="Arial" w:hAnsi="Arial" w:cs="Arial"/>
-        </w:rPr>
-        <w:t xml:space="preserve">When I run light blue </w:t>
-      </w:r>
-      <w:r>
-        <w:rPr>
-          <w:rFonts w:ascii="Arial" w:hAnsi="Arial" w:cs="Arial"/>
-        </w:rPr>
-        <w:t>I see the “P6</w:t>
-      </w:r>
-      <w:proofErr w:type="gramStart"/>
-      <w:r>
-        <w:rPr>
-          <w:rFonts w:ascii="Arial" w:hAnsi="Arial" w:cs="Arial"/>
-        </w:rPr>
-        <w:t>LED”…</w:t>
-      </w:r>
-      <w:proofErr w:type="gramEnd"/>
-      <w:r>
-        <w:rPr>
-          <w:rFonts w:ascii="Arial" w:hAnsi="Arial" w:cs="Arial"/>
-        </w:rPr>
-        <w:t xml:space="preserve"> good</w:t>
-      </w:r>
-      <w:r>
-        <w:rPr>
-          <w:rFonts w:ascii="Arial" w:hAnsi="Arial" w:cs="Arial"/>
-        </w:rPr>
-        <w:t>.</w:t>
-      </w:r>
-    </w:p>
-    <w:p>
-      <w:pPr>
-        <w:pStyle w:val="NormalWeb"/>
-        <w:rPr>
-          <w:rFonts w:ascii="Arial" w:hAnsi="Arial" w:cs="Arial"/>
-        </w:rPr>
-      </w:pPr>
-      <w:r>
-        <w:rPr>
-          <w:rFonts w:ascii="Arial" w:hAnsi="Arial" w:cs="Arial"/>
-        </w:rPr>
-        <w:t>Then when I click it,</w:t>
-      </w:r>
-      <w:r>
-        <w:rPr>
-          <w:rFonts w:ascii="Arial" w:hAnsi="Arial" w:cs="Arial"/>
-        </w:rPr>
-        <w:t xml:space="preserve"> the red LED turns off and I can see my GATT database… there is the gree</w:t>
-      </w:r>
-      <w:r>
-        <w:rPr>
-          <w:rFonts w:ascii="Arial" w:hAnsi="Arial" w:cs="Arial"/>
-        </w:rPr>
-        <w:t>n</w:t>
-      </w:r>
-      <w:r>
-        <w:rPr>
-          <w:rFonts w:ascii="Arial" w:hAnsi="Arial" w:cs="Arial"/>
-        </w:rPr>
-        <w:t xml:space="preserve"> brightness characteristic.</w:t>
-      </w:r>
-    </w:p>
-    <w:p>
-      <w:pPr>
-        <w:pStyle w:val="NormalWeb"/>
-        <w:rPr>
-          <w:rFonts w:ascii="Arial" w:hAnsi="Arial" w:cs="Arial"/>
-        </w:rPr>
-      </w:pPr>
-      <w:r>
-        <w:rPr>
-          <w:rFonts w:ascii="Arial" w:hAnsi="Arial" w:cs="Arial"/>
-        </w:rPr>
-        <w:t>When I click that</w:t>
-      </w:r>
-      <w:r>
-        <w:rPr>
-          <w:rFonts w:ascii="Arial" w:hAnsi="Arial" w:cs="Arial"/>
-        </w:rPr>
-        <w:t xml:space="preserve"> I can w</w:t>
-      </w:r>
-      <w:r>
-        <w:rPr>
-          <w:rFonts w:ascii="Arial" w:hAnsi="Arial" w:cs="Arial"/>
-        </w:rPr>
-        <w:t>rite a new value into the characteristic.</w:t>
-      </w:r>
-      <w:r>
-        <w:rPr>
-          <w:rFonts w:ascii="Arial" w:hAnsi="Arial" w:cs="Arial"/>
-        </w:rPr>
-        <w:t xml:space="preserve"> I</w:t>
+        <w:t xml:space="preserve">ll start by writing hex </w:t>
+      </w:r>
+      <w:r>
+        <w:rPr>
+          <w:rFonts w:ascii="Arial" w:hAnsi="Arial" w:cs="Arial"/>
+        </w:rPr>
+        <w:t xml:space="preserve">64 which is also known as 100 %... and look the green </w:t>
+      </w:r>
+      <w:r>
+        <w:rPr>
+          <w:rFonts w:ascii="Arial" w:hAnsi="Arial" w:cs="Arial"/>
+        </w:rPr>
+        <w:t xml:space="preserve">LED </w:t>
+      </w:r>
+      <w:r>
+        <w:rPr>
+          <w:rFonts w:ascii="Arial" w:hAnsi="Arial" w:cs="Arial"/>
+        </w:rPr>
+        <w:t>is full bright.</w:t>
+      </w:r>
+    </w:p>
+    <w:p>
+      <w:pPr>
+        <w:pStyle w:val="NormalWeb"/>
+        <w:rPr>
+          <w:rFonts w:ascii="Arial" w:hAnsi="Arial" w:cs="Arial"/>
+        </w:rPr>
+      </w:pPr>
+      <w:r>
+        <w:rPr>
+          <w:rFonts w:ascii="Arial" w:hAnsi="Arial" w:cs="Arial"/>
+        </w:rPr>
+        <w:t>Now I</w:t>
       </w:r>
       <w:r>
         <w:rPr>
@@ -2299,45 +2297,19 @@
         <w:rPr>
           <w:rFonts w:ascii="Arial" w:hAnsi="Arial" w:cs="Arial"/>
         </w:rPr>
-        <w:t xml:space="preserve">ll start by writing 0x64 which is also known as 100 %... and look the green </w:t>
-      </w:r>
-      <w:r>
-        <w:rPr>
-          <w:rFonts w:ascii="Arial" w:hAnsi="Arial" w:cs="Arial"/>
-        </w:rPr>
-        <w:t xml:space="preserve">LED </w:t>
-      </w:r>
-      <w:r>
-        <w:rPr>
-          <w:rFonts w:ascii="Arial" w:hAnsi="Arial" w:cs="Arial"/>
-        </w:rPr>
-        <w:t>is full bright.</w:t>
-      </w:r>
-    </w:p>
-    <w:p>
-      <w:pPr>
-        <w:pStyle w:val="NormalWeb"/>
-        <w:rPr>
-          <w:rFonts w:ascii="Arial" w:hAnsi="Arial" w:cs="Arial"/>
-        </w:rPr>
-      </w:pPr>
-      <w:r>
-        <w:rPr>
-          <w:rFonts w:ascii="Arial" w:hAnsi="Arial" w:cs="Arial"/>
-        </w:rPr>
-        <w:t>Now I</w:t>
-      </w:r>
-      <w:r>
-        <w:rPr>
-          <w:rFonts w:ascii="Arial" w:hAnsi="Arial" w:cs="Arial"/>
-        </w:rPr>
-        <w:t>'</w:t>
-      </w:r>
-      <w:r>
-        <w:rPr>
-          <w:rFonts w:ascii="Arial" w:hAnsi="Arial" w:cs="Arial"/>
-        </w:rPr>
-        <w:t>ll try 0x32… yup dimmer…</w:t>
+        <w:t xml:space="preserve">ll try </w:t>
+      </w:r>
+      <w:r>
+        <w:rPr>
+          <w:rFonts w:ascii="Arial" w:hAnsi="Arial" w:cs="Arial"/>
+        </w:rPr>
+        <w:t>hex 10</w:t>
+      </w:r>
+      <w:r>
+        <w:rPr>
+          <w:rFonts w:ascii="Arial" w:hAnsi="Arial" w:cs="Arial"/>
+        </w:rPr>
+        <w:t>… yup dimmer…</w:t>
       </w:r>
     </w:p>
     <w:p>
@@ -2371,10 +2343,8 @@
         <w:rPr>
           <w:rFonts w:ascii="Arial" w:hAnsi="Arial" w:cs="Arial"/>
         </w:rPr>
-        <w:t>0x64</w:t>
-      </w:r>
-      <w:bookmarkStart w:id="0" w:name="_GoBack"/>
-      <w:bookmarkEnd w:id="0"/>
+        <w:t>64</w:t>
+      </w:r>
       <w:r>
         <w:rPr>
           <w:rFonts w:ascii="Arial" w:hAnsi="Arial" w:cs="Arial"/>

</xml_diff>